<commit_message>
16, 20 et 13
</commit_message>
<xml_diff>
--- a/LC20/LC20.docx
+++ b/LC20/LC20.docx
@@ -6169,7 +6169,45 @@
                 <w:szCs w:val="24"/>
                 <w:highlight w:val="yellow"/>
               </w:rPr>
-              <w:t>Rq : Il manque les eq dans la formule ci-dessus !~</w:t>
+              <w:t xml:space="preserve">Rq : Il manque les </w:t>
+            </w:r>
+            <w:r>
+              <w:rPr>
+                <w:rFonts w:ascii="Times New Roman" w:hAnsi="Times New Roman"/>
+                <w:b/>
+                <w:szCs w:val="24"/>
+                <w:highlight w:val="yellow"/>
+              </w:rPr>
+              <w:t>(</w:t>
+            </w:r>
+            <w:r>
+              <w:rPr>
+                <w:rFonts w:ascii="Times New Roman" w:hAnsi="Times New Roman"/>
+                <w:b/>
+                <w:szCs w:val="24"/>
+                <w:highlight w:val="yellow"/>
+              </w:rPr>
+              <w:t>eq</w:t>
+            </w:r>
+            <w:r>
+              <w:rPr>
+                <w:rFonts w:ascii="Times New Roman" w:hAnsi="Times New Roman"/>
+                <w:b/>
+                <w:szCs w:val="24"/>
+                <w:highlight w:val="yellow"/>
+              </w:rPr>
+              <w:t>)</w:t>
+            </w:r>
+            <w:bookmarkStart w:id="1" w:name="_GoBack"/>
+            <w:bookmarkEnd w:id="1"/>
+            <w:r>
+              <w:rPr>
+                <w:rFonts w:ascii="Times New Roman" w:hAnsi="Times New Roman"/>
+                <w:b/>
+                <w:szCs w:val="24"/>
+                <w:highlight w:val="yellow"/>
+              </w:rPr>
+              <w:t xml:space="preserve"> dans la formule ci-dessus !~</w:t>
             </w:r>
           </w:p>
           <w:p>
@@ -6880,14 +6918,7 @@
                 <w:rFonts w:ascii="Times New Roman" w:hAnsi="Times New Roman"/>
                 <w:szCs w:val="24"/>
               </w:rPr>
-              <w:t xml:space="preserve"> (il faut qu’il y ait plus dácide que de ions H3O+)</w:t>
-            </w:r>
-            <w:r>
-              <w:rPr>
-                <w:rFonts w:ascii="Times New Roman" w:hAnsi="Times New Roman"/>
-                <w:szCs w:val="24"/>
-              </w:rPr>
-              <w:t xml:space="preserve">. Ceci justifie en partie </w:t>
+              <w:t xml:space="preserve"> (il faut qu’il y ait plus dácide que de ions H3O+). Ceci justifie en partie </w:t>
             </w:r>
             <w:r>
               <w:rPr>
@@ -6969,14 +7000,7 @@
                 <w:rFonts w:ascii="Arial" w:hAnsi="Arial" w:cs="Arial"/>
                 <w:b/>
               </w:rPr>
-              <w:t>III.2</w:t>
-            </w:r>
-            <w:r>
-              <w:rPr>
-                <w:rFonts w:ascii="Arial" w:hAnsi="Arial" w:cs="Arial"/>
-                <w:b/>
-              </w:rPr>
-              <w:t>) Détermination d’un produit de solubilité par titrage</w:t>
+              <w:t>III.2) Détermination d’un produit de solubilité par titrage</w:t>
             </w:r>
           </w:p>
           <w:p>
@@ -8211,7 +8235,7 @@
               </w:rPr>
               <w:t xml:space="preserve">, voir </w:t>
             </w:r>
-            <w:hyperlink r:id="rId18" w:history="1">
+            <w:hyperlink r:id="rId18" w:anchor="Equation" w:history="1">
               <w:r>
                 <w:rPr>
                   <w:rStyle w:val="Hyperlink"/>
@@ -8741,7 +8765,7 @@
               </w:rPr>
               <w:t xml:space="preserve">On va déterminer le Ks d’une solution d’acide benzoïque à 10°C, pour cela on va utiliser une solution titrante de soude de </w:t>
             </w:r>
-            <w:bookmarkStart w:id="1" w:name="_Hlk38796656"/>
+            <w:bookmarkStart w:id="2" w:name="_Hlk38796656"/>
             <w:r>
               <w:rPr>
                 <w:rFonts w:ascii="Times New Roman" w:hAnsi="Times New Roman"/>
@@ -8764,7 +8788,7 @@
               </w:rPr>
               <w:t xml:space="preserve"> mol/L</w:t>
             </w:r>
-            <w:bookmarkEnd w:id="1"/>
+            <w:bookmarkEnd w:id="2"/>
             <w:r>
               <w:rPr>
                 <w:rFonts w:ascii="Times New Roman" w:hAnsi="Times New Roman"/>
@@ -9416,8 +9440,6 @@
               </w:rPr>
               <w:t xml:space="preserve">. </w:t>
             </w:r>
-            <w:bookmarkStart w:id="2" w:name="_GoBack"/>
-            <w:bookmarkEnd w:id="2"/>
           </w:p>
           <w:p>
             <w:pPr>
@@ -12188,7 +12210,6 @@
           <w:sz w:val="20"/>
           <w:u w:val="single"/>
         </w:rPr>
-        <w:lastRenderedPageBreak/>
         <w:t>Expérience 5</w:t>
       </w:r>
       <w:r>
@@ -12247,6 +12268,7 @@
           <w:b/>
           <w:sz w:val="20"/>
         </w:rPr>
+        <w:lastRenderedPageBreak/>
         <w:t>Référence complète</w:t>
       </w:r>
       <w:r>
@@ -14862,39 +14884,12 @@
   </w:num>
   <w:num w:numId="12">
     <w:abstractNumId w:val="10"/>
-    <w:lvlOverride w:ilvl="0"/>
-    <w:lvlOverride w:ilvl="1"/>
-    <w:lvlOverride w:ilvl="2"/>
-    <w:lvlOverride w:ilvl="3"/>
-    <w:lvlOverride w:ilvl="4"/>
-    <w:lvlOverride w:ilvl="5"/>
-    <w:lvlOverride w:ilvl="6"/>
-    <w:lvlOverride w:ilvl="7"/>
-    <w:lvlOverride w:ilvl="8"/>
   </w:num>
   <w:num w:numId="13">
     <w:abstractNumId w:val="11"/>
-    <w:lvlOverride w:ilvl="0"/>
-    <w:lvlOverride w:ilvl="1"/>
-    <w:lvlOverride w:ilvl="2"/>
-    <w:lvlOverride w:ilvl="3"/>
-    <w:lvlOverride w:ilvl="4"/>
-    <w:lvlOverride w:ilvl="5"/>
-    <w:lvlOverride w:ilvl="6"/>
-    <w:lvlOverride w:ilvl="7"/>
-    <w:lvlOverride w:ilvl="8"/>
   </w:num>
   <w:num w:numId="14">
     <w:abstractNumId w:val="5"/>
-    <w:lvlOverride w:ilvl="0"/>
-    <w:lvlOverride w:ilvl="1"/>
-    <w:lvlOverride w:ilvl="2"/>
-    <w:lvlOverride w:ilvl="3"/>
-    <w:lvlOverride w:ilvl="4"/>
-    <w:lvlOverride w:ilvl="5"/>
-    <w:lvlOverride w:ilvl="6"/>
-    <w:lvlOverride w:ilvl="7"/>
-    <w:lvlOverride w:ilvl="8"/>
   </w:num>
   <w:num w:numId="15">
     <w:abstractNumId w:val="7"/>
@@ -15898,7 +15893,7 @@
 </file>
 
 <file path=customXml/itemProps1.xml><?xml version="1.0" encoding="utf-8"?>
-<ds:datastoreItem xmlns:ds="http://schemas.openxmlformats.org/officeDocument/2006/customXml" ds:itemID="{044C80C6-F337-42FC-A066-D063BB5D2B9E}">
+<ds:datastoreItem xmlns:ds="http://schemas.openxmlformats.org/officeDocument/2006/customXml" ds:itemID="{843A292D-3060-4B6C-A61E-1932265DC264}">
   <ds:schemaRefs>
     <ds:schemaRef ds:uri="http://schemas.openxmlformats.org/officeDocument/2006/bibliography"/>
   </ds:schemaRefs>

</xml_diff>